<commit_message>
Screenshoots added to document with explanation
</commit_message>
<xml_diff>
--- a/Digikey Pricing Application Screenshoots.docx
+++ b/Digikey Pricing Application Screenshoots.docx
@@ -36,10 +36,10 @@
     <w:p>
       <w:r>
         <w:drawing>
-          <wp:inline distT="0" distB="0" distL="0" distR="0" wp14:anchorId="76295B62" wp14:editId="669B1A75">
-            <wp:extent cx="5731510" cy="5547360"/>
-            <wp:effectExtent l="0" t="0" r="0" b="2540"/>
-            <wp:docPr id="1076362803" name="Picture 1" descr="A screen shot of a computer program&#10;&#10;Description automatically generated"/>
+          <wp:inline distT="0" distB="0" distL="0" distR="0" wp14:anchorId="74832AE8" wp14:editId="228EAFD5">
+            <wp:extent cx="5731510" cy="5244465"/>
+            <wp:effectExtent l="0" t="0" r="0" b="635"/>
+            <wp:docPr id="35527710" name="Picture 1" descr="A screen shot of a computer program&#10;&#10;Description automatically generated"/>
             <wp:cNvGraphicFramePr>
               <a:graphicFrameLocks xmlns:a="http://schemas.openxmlformats.org/drawingml/2006/main" noChangeAspect="1"/>
             </wp:cNvGraphicFramePr>
@@ -47,55 +47,7 @@
               <a:graphicData uri="http://schemas.openxmlformats.org/drawingml/2006/picture">
                 <pic:pic xmlns:pic="http://schemas.openxmlformats.org/drawingml/2006/picture">
                   <pic:nvPicPr>
-                    <pic:cNvPr id="1076362803" name="Picture 1" descr="A screen shot of a computer program&#10;&#10;Description automatically generated"/>
-                    <pic:cNvPicPr/>
-                  </pic:nvPicPr>
-                  <pic:blipFill>
-                    <a:blip r:embed="rId4"/>
-                    <a:stretch>
-                      <a:fillRect/>
-                    </a:stretch>
-                  </pic:blipFill>
-                  <pic:spPr>
-                    <a:xfrm>
-                      <a:off x="0" y="0"/>
-                      <a:ext cx="5731510" cy="5547360"/>
-                    </a:xfrm>
-                    <a:prstGeom prst="rect">
-                      <a:avLst/>
-                    </a:prstGeom>
-                  </pic:spPr>
-                </pic:pic>
-              </a:graphicData>
-            </a:graphic>
-          </wp:inline>
-        </w:drawing>
-      </w:r>
-    </w:p>
-    <w:p/>
-    <w:p>
-      <w:pPr>
-        <w:pStyle w:val="Heading2"/>
-        <w:rPr>
-          <w:color w:val="000000" w:themeColor="text1"/>
-        </w:rPr>
-      </w:pPr>
-    </w:p>
-    <w:p>
-      <w:r>
-        <w:drawing>
-          <wp:inline distT="0" distB="0" distL="0" distR="0" wp14:anchorId="0DD607C9" wp14:editId="1C53FA39">
-            <wp:extent cx="5731510" cy="2416810"/>
-            <wp:effectExtent l="0" t="0" r="0" b="0"/>
-            <wp:docPr id="33831795" name="Picture 1" descr="A screen shot of a computer program&#10;&#10;Description automatically generated"/>
-            <wp:cNvGraphicFramePr>
-              <a:graphicFrameLocks xmlns:a="http://schemas.openxmlformats.org/drawingml/2006/main" noChangeAspect="1"/>
-            </wp:cNvGraphicFramePr>
-            <a:graphic xmlns:a="http://schemas.openxmlformats.org/drawingml/2006/main">
-              <a:graphicData uri="http://schemas.openxmlformats.org/drawingml/2006/picture">
-                <pic:pic xmlns:pic="http://schemas.openxmlformats.org/drawingml/2006/picture">
-                  <pic:nvPicPr>
-                    <pic:cNvPr id="33831795" name="Picture 1" descr="A screen shot of a computer program&#10;&#10;Description automatically generated"/>
+                    <pic:cNvPr id="35527710" name="Picture 1" descr="A screen shot of a computer program&#10;&#10;Description automatically generated"/>
                     <pic:cNvPicPr/>
                   </pic:nvPicPr>
                   <pic:blipFill>
@@ -107,7 +59,7 @@
                   <pic:spPr>
                     <a:xfrm>
                       <a:off x="0" y="0"/>
-                      <a:ext cx="5731510" cy="2416810"/>
+                      <a:ext cx="5731510" cy="5244465"/>
                     </a:xfrm>
                     <a:prstGeom prst="rect">
                       <a:avLst/>
@@ -120,6 +72,737 @@
         </w:drawing>
       </w:r>
     </w:p>
+    <w:p/>
+    <w:p>
+      <w:pPr>
+        <w:pStyle w:val="ListParagraph"/>
+        <w:numPr>
+          <w:ilvl w:val="0"/>
+          <w:numId w:val="2"/>
+        </w:numPr>
+      </w:pPr>
+      <w:r>
+        <w:t xml:space="preserve">Discovers if there is another breakpoint higher than current selection and saves to a variable. </w:t>
+      </w:r>
+      <w:r>
+        <w:t xml:space="preserve">Uses price calculator function to work out the new price. </w:t>
+      </w:r>
+      <w:r>
+        <w:t xml:space="preserve">Compares the current price with the new price (higher breakpoint) to see which is better value and returns the lowest price. </w:t>
+      </w:r>
+    </w:p>
+    <w:p/>
+    <w:p>
+      <w:pPr>
+        <w:pStyle w:val="Heading2"/>
+        <w:rPr>
+          <w:color w:val="000000" w:themeColor="text1"/>
+        </w:rPr>
+      </w:pPr>
+      <w:r>
+        <w:rPr>
+          <w:color w:val="000000" w:themeColor="text1"/>
+        </w:rPr>
+        <w:t>Multiple units function</w:t>
+      </w:r>
+    </w:p>
+    <w:p/>
+    <w:p>
+      <w:r>
+        <w:lastRenderedPageBreak/>
+        <w:drawing>
+          <wp:inline distT="0" distB="0" distL="0" distR="0" wp14:anchorId="3E8CFCF4" wp14:editId="08190E19">
+            <wp:extent cx="5731510" cy="2406650"/>
+            <wp:effectExtent l="0" t="0" r="0" b="6350"/>
+            <wp:docPr id="532520051" name="Picture 1" descr="A screen shot of a computer&#10;&#10;Description automatically generated"/>
+            <wp:cNvGraphicFramePr>
+              <a:graphicFrameLocks xmlns:a="http://schemas.openxmlformats.org/drawingml/2006/main" noChangeAspect="1"/>
+            </wp:cNvGraphicFramePr>
+            <a:graphic xmlns:a="http://schemas.openxmlformats.org/drawingml/2006/main">
+              <a:graphicData uri="http://schemas.openxmlformats.org/drawingml/2006/picture">
+                <pic:pic xmlns:pic="http://schemas.openxmlformats.org/drawingml/2006/picture">
+                  <pic:nvPicPr>
+                    <pic:cNvPr id="532520051" name="Picture 1" descr="A screen shot of a computer&#10;&#10;Description automatically generated"/>
+                    <pic:cNvPicPr/>
+                  </pic:nvPicPr>
+                  <pic:blipFill>
+                    <a:blip r:embed="rId6"/>
+                    <a:stretch>
+                      <a:fillRect/>
+                    </a:stretch>
+                  </pic:blipFill>
+                  <pic:spPr>
+                    <a:xfrm>
+                      <a:off x="0" y="0"/>
+                      <a:ext cx="5731510" cy="2406650"/>
+                    </a:xfrm>
+                    <a:prstGeom prst="rect">
+                      <a:avLst/>
+                    </a:prstGeom>
+                  </pic:spPr>
+                </pic:pic>
+              </a:graphicData>
+            </a:graphic>
+          </wp:inline>
+        </w:drawing>
+      </w:r>
+    </w:p>
+    <w:p/>
+    <w:p>
+      <w:r>
+        <w:drawing>
+          <wp:inline distT="0" distB="0" distL="0" distR="0" wp14:anchorId="1199E849" wp14:editId="457DF281">
+            <wp:extent cx="5731510" cy="1453515"/>
+            <wp:effectExtent l="0" t="0" r="0" b="0"/>
+            <wp:docPr id="1550657613" name="Picture 1" descr="A computer screen with white and green text&#10;&#10;Description automatically generated"/>
+            <wp:cNvGraphicFramePr>
+              <a:graphicFrameLocks xmlns:a="http://schemas.openxmlformats.org/drawingml/2006/main" noChangeAspect="1"/>
+            </wp:cNvGraphicFramePr>
+            <a:graphic xmlns:a="http://schemas.openxmlformats.org/drawingml/2006/main">
+              <a:graphicData uri="http://schemas.openxmlformats.org/drawingml/2006/picture">
+                <pic:pic xmlns:pic="http://schemas.openxmlformats.org/drawingml/2006/picture">
+                  <pic:nvPicPr>
+                    <pic:cNvPr id="1550657613" name="Picture 1" descr="A computer screen with white and green text&#10;&#10;Description automatically generated"/>
+                    <pic:cNvPicPr/>
+                  </pic:nvPicPr>
+                  <pic:blipFill>
+                    <a:blip r:embed="rId7"/>
+                    <a:stretch>
+                      <a:fillRect/>
+                    </a:stretch>
+                  </pic:blipFill>
+                  <pic:spPr>
+                    <a:xfrm>
+                      <a:off x="0" y="0"/>
+                      <a:ext cx="5731510" cy="1453515"/>
+                    </a:xfrm>
+                    <a:prstGeom prst="rect">
+                      <a:avLst/>
+                    </a:prstGeom>
+                  </pic:spPr>
+                </pic:pic>
+              </a:graphicData>
+            </a:graphic>
+          </wp:inline>
+        </w:drawing>
+      </w:r>
+    </w:p>
+    <w:p/>
+    <w:p>
+      <w:pPr>
+        <w:pStyle w:val="ListParagraph"/>
+        <w:numPr>
+          <w:ilvl w:val="0"/>
+          <w:numId w:val="1"/>
+        </w:numPr>
+      </w:pPr>
+      <w:r>
+        <w:t xml:space="preserve">Main function responsible for dealing with price for multiple products. Called from open file for each product within the while loop iterating through the file. </w:t>
+      </w:r>
+    </w:p>
+    <w:p>
+      <w:pPr>
+        <w:pStyle w:val="ListParagraph"/>
+        <w:numPr>
+          <w:ilvl w:val="0"/>
+          <w:numId w:val="1"/>
+        </w:numPr>
+      </w:pPr>
+      <w:r>
+        <w:t xml:space="preserve">Starts by calling get breakpoint which is responsible for returning </w:t>
+      </w:r>
+      <w:proofErr w:type="spellStart"/>
+      <w:r>
+        <w:t>json</w:t>
+      </w:r>
+      <w:proofErr w:type="spellEnd"/>
+      <w:r>
+        <w:t xml:space="preserve"> data for the correct product package type either bulk or cut tape. Removing unnecessary </w:t>
+      </w:r>
+      <w:proofErr w:type="spellStart"/>
+      <w:r>
+        <w:t>json</w:t>
+      </w:r>
+      <w:proofErr w:type="spellEnd"/>
+      <w:r>
+        <w:t xml:space="preserve"> data from the </w:t>
+      </w:r>
+      <w:proofErr w:type="spellStart"/>
+      <w:r>
+        <w:t>api</w:t>
+      </w:r>
+      <w:proofErr w:type="spellEnd"/>
+      <w:r>
+        <w:t xml:space="preserve"> call for the product. </w:t>
+      </w:r>
+    </w:p>
+    <w:p>
+      <w:pPr>
+        <w:pStyle w:val="ListParagraph"/>
+        <w:numPr>
+          <w:ilvl w:val="0"/>
+          <w:numId w:val="1"/>
+        </w:numPr>
+      </w:pPr>
+      <w:r>
+        <w:t>Then calls breakpoint options function which will return an array of the different break point quantities.</w:t>
+      </w:r>
+    </w:p>
+    <w:p>
+      <w:pPr>
+        <w:pStyle w:val="ListParagraph"/>
+        <w:numPr>
+          <w:ilvl w:val="0"/>
+          <w:numId w:val="1"/>
+        </w:numPr>
+      </w:pPr>
+      <w:r>
+        <w:t>Will work out how many units are required for the number of products. Which is passed to break point along with options array to find the appropriate breakpoint to use.</w:t>
+      </w:r>
+    </w:p>
+    <w:p>
+      <w:pPr>
+        <w:pStyle w:val="ListParagraph"/>
+        <w:numPr>
+          <w:ilvl w:val="0"/>
+          <w:numId w:val="1"/>
+        </w:numPr>
+      </w:pPr>
+      <w:r>
+        <w:t xml:space="preserve">Then it finds the price for the product with the correct breakpoint </w:t>
+      </w:r>
+    </w:p>
+    <w:p>
+      <w:pPr>
+        <w:pStyle w:val="ListParagraph"/>
+        <w:numPr>
+          <w:ilvl w:val="0"/>
+          <w:numId w:val="1"/>
+        </w:numPr>
+      </w:pPr>
+      <w:r>
+        <w:t>Print statements have been added to show the functionality for development purposes to help better show the code working.</w:t>
+      </w:r>
+    </w:p>
+    <w:p>
+      <w:pPr>
+        <w:pStyle w:val="ListParagraph"/>
+        <w:numPr>
+          <w:ilvl w:val="0"/>
+          <w:numId w:val="1"/>
+        </w:numPr>
+      </w:pPr>
+      <w:r>
+        <w:t xml:space="preserve">It will then do a price comparison where it will see if there is a larger breakpoint available if there is it will find the price for the breakpoint and then compare it with the current price to see if it’s cheaper to buy more. </w:t>
+      </w:r>
+    </w:p>
+    <w:p>
+      <w:pPr>
+        <w:pStyle w:val="ListParagraph"/>
+        <w:numPr>
+          <w:ilvl w:val="0"/>
+          <w:numId w:val="1"/>
+        </w:numPr>
+      </w:pPr>
+      <w:proofErr w:type="gramStart"/>
+      <w:r>
+        <w:t>Finally</w:t>
+      </w:r>
+      <w:proofErr w:type="gramEnd"/>
+      <w:r>
+        <w:t xml:space="preserve"> it will check to see if the breakpoint meets the number of products as there might not be a next step up in which case it will calculate how many more products need to be bought. Finding the remainder of products it then </w:t>
+      </w:r>
+      <w:proofErr w:type="gramStart"/>
+      <w:r>
+        <w:t>calculate</w:t>
+      </w:r>
+      <w:proofErr w:type="gramEnd"/>
+      <w:r>
+        <w:t xml:space="preserve"> the price and does the same comparison to check if buying more is cheaper it will then add the best price to the running total final price. </w:t>
+      </w:r>
+    </w:p>
+    <w:p>
+      <w:pPr>
+        <w:pStyle w:val="ListParagraph"/>
+        <w:numPr>
+          <w:ilvl w:val="0"/>
+          <w:numId w:val="1"/>
+        </w:numPr>
+      </w:pPr>
+      <w:r>
+        <w:t>Final price is then returned</w:t>
+      </w:r>
+    </w:p>
+    <w:p/>
+    <w:p>
+      <w:pPr>
+        <w:pStyle w:val="Heading2"/>
+        <w:rPr>
+          <w:color w:val="000000" w:themeColor="text1"/>
+        </w:rPr>
+      </w:pPr>
+      <w:r>
+        <w:rPr>
+          <w:color w:val="000000" w:themeColor="text1"/>
+        </w:rPr>
+        <w:lastRenderedPageBreak/>
+        <w:t>Price calculator function</w:t>
+      </w:r>
+    </w:p>
+    <w:p>
+      <w:r>
+        <w:drawing>
+          <wp:inline distT="0" distB="0" distL="0" distR="0" wp14:anchorId="337F07F7" wp14:editId="224CB130">
+            <wp:extent cx="5588000" cy="1943100"/>
+            <wp:effectExtent l="0" t="0" r="0" b="0"/>
+            <wp:docPr id="1868637517" name="Picture 1" descr="A screen shot of a computer code&#10;&#10;Description automatically generated"/>
+            <wp:cNvGraphicFramePr>
+              <a:graphicFrameLocks xmlns:a="http://schemas.openxmlformats.org/drawingml/2006/main" noChangeAspect="1"/>
+            </wp:cNvGraphicFramePr>
+            <a:graphic xmlns:a="http://schemas.openxmlformats.org/drawingml/2006/main">
+              <a:graphicData uri="http://schemas.openxmlformats.org/drawingml/2006/picture">
+                <pic:pic xmlns:pic="http://schemas.openxmlformats.org/drawingml/2006/picture">
+                  <pic:nvPicPr>
+                    <pic:cNvPr id="1868637517" name="Picture 1" descr="A screen shot of a computer code&#10;&#10;Description automatically generated"/>
+                    <pic:cNvPicPr/>
+                  </pic:nvPicPr>
+                  <pic:blipFill>
+                    <a:blip r:embed="rId8"/>
+                    <a:stretch>
+                      <a:fillRect/>
+                    </a:stretch>
+                  </pic:blipFill>
+                  <pic:spPr>
+                    <a:xfrm>
+                      <a:off x="0" y="0"/>
+                      <a:ext cx="5588000" cy="1943100"/>
+                    </a:xfrm>
+                    <a:prstGeom prst="rect">
+                      <a:avLst/>
+                    </a:prstGeom>
+                  </pic:spPr>
+                </pic:pic>
+              </a:graphicData>
+            </a:graphic>
+          </wp:inline>
+        </w:drawing>
+      </w:r>
+    </w:p>
+    <w:p/>
+    <w:p>
+      <w:pPr>
+        <w:pStyle w:val="ListParagraph"/>
+        <w:numPr>
+          <w:ilvl w:val="0"/>
+          <w:numId w:val="1"/>
+        </w:numPr>
+      </w:pPr>
+      <w:r>
+        <w:t xml:space="preserve">Uses </w:t>
+      </w:r>
+      <w:proofErr w:type="spellStart"/>
+      <w:r>
+        <w:t>json</w:t>
+      </w:r>
+      <w:proofErr w:type="spellEnd"/>
+      <w:r>
+        <w:t xml:space="preserve"> data relating to product package type and quantity breakpoint to find how much the product costs.</w:t>
+      </w:r>
+    </w:p>
+    <w:p/>
+    <w:p>
+      <w:pPr>
+        <w:pStyle w:val="Heading2"/>
+        <w:rPr>
+          <w:color w:val="000000" w:themeColor="text1"/>
+        </w:rPr>
+      </w:pPr>
+      <w:r>
+        <w:rPr>
+          <w:color w:val="000000" w:themeColor="text1"/>
+        </w:rPr>
+        <w:t xml:space="preserve">Choose breakpoint function </w:t>
+      </w:r>
+    </w:p>
+    <w:p/>
+    <w:p>
+      <w:r>
+        <w:drawing>
+          <wp:inline distT="0" distB="0" distL="0" distR="0" wp14:anchorId="0C2023F4" wp14:editId="70B2354D">
+            <wp:extent cx="5731510" cy="3594735"/>
+            <wp:effectExtent l="0" t="0" r="0" b="0"/>
+            <wp:docPr id="1618438495" name="Picture 1" descr="A screenshot of a computer program&#10;&#10;Description automatically generated"/>
+            <wp:cNvGraphicFramePr>
+              <a:graphicFrameLocks xmlns:a="http://schemas.openxmlformats.org/drawingml/2006/main" noChangeAspect="1"/>
+            </wp:cNvGraphicFramePr>
+            <a:graphic xmlns:a="http://schemas.openxmlformats.org/drawingml/2006/main">
+              <a:graphicData uri="http://schemas.openxmlformats.org/drawingml/2006/picture">
+                <pic:pic xmlns:pic="http://schemas.openxmlformats.org/drawingml/2006/picture">
+                  <pic:nvPicPr>
+                    <pic:cNvPr id="1618438495" name="Picture 1" descr="A screenshot of a computer program&#10;&#10;Description automatically generated"/>
+                    <pic:cNvPicPr/>
+                  </pic:nvPicPr>
+                  <pic:blipFill>
+                    <a:blip r:embed="rId9"/>
+                    <a:stretch>
+                      <a:fillRect/>
+                    </a:stretch>
+                  </pic:blipFill>
+                  <pic:spPr>
+                    <a:xfrm>
+                      <a:off x="0" y="0"/>
+                      <a:ext cx="5731510" cy="3594735"/>
+                    </a:xfrm>
+                    <a:prstGeom prst="rect">
+                      <a:avLst/>
+                    </a:prstGeom>
+                  </pic:spPr>
+                </pic:pic>
+              </a:graphicData>
+            </a:graphic>
+          </wp:inline>
+        </w:drawing>
+      </w:r>
+    </w:p>
+    <w:p>
+      <w:r>
+        <w:drawing>
+          <wp:inline distT="0" distB="0" distL="0" distR="0" wp14:anchorId="2B24E556" wp14:editId="0BDB95F6">
+            <wp:extent cx="5731510" cy="1672590"/>
+            <wp:effectExtent l="0" t="0" r="0" b="3810"/>
+            <wp:docPr id="473537357" name="Picture 1" descr="A screenshot of a computer program&#10;&#10;Description automatically generated"/>
+            <wp:cNvGraphicFramePr>
+              <a:graphicFrameLocks xmlns:a="http://schemas.openxmlformats.org/drawingml/2006/main" noChangeAspect="1"/>
+            </wp:cNvGraphicFramePr>
+            <a:graphic xmlns:a="http://schemas.openxmlformats.org/drawingml/2006/main">
+              <a:graphicData uri="http://schemas.openxmlformats.org/drawingml/2006/picture">
+                <pic:pic xmlns:pic="http://schemas.openxmlformats.org/drawingml/2006/picture">
+                  <pic:nvPicPr>
+                    <pic:cNvPr id="473537357" name="Picture 1" descr="A screenshot of a computer program&#10;&#10;Description automatically generated"/>
+                    <pic:cNvPicPr/>
+                  </pic:nvPicPr>
+                  <pic:blipFill>
+                    <a:blip r:embed="rId10"/>
+                    <a:stretch>
+                      <a:fillRect/>
+                    </a:stretch>
+                  </pic:blipFill>
+                  <pic:spPr>
+                    <a:xfrm>
+                      <a:off x="0" y="0"/>
+                      <a:ext cx="5731510" cy="1672590"/>
+                    </a:xfrm>
+                    <a:prstGeom prst="rect">
+                      <a:avLst/>
+                    </a:prstGeom>
+                  </pic:spPr>
+                </pic:pic>
+              </a:graphicData>
+            </a:graphic>
+          </wp:inline>
+        </w:drawing>
+      </w:r>
+    </w:p>
+    <w:p>
+      <w:pPr>
+        <w:pStyle w:val="ListParagraph"/>
+        <w:numPr>
+          <w:ilvl w:val="0"/>
+          <w:numId w:val="1"/>
+        </w:numPr>
+      </w:pPr>
+      <w:r>
+        <w:lastRenderedPageBreak/>
+        <w:t xml:space="preserve">Goes through each option comparing the quantity with each available breakpoint option discovered until it finds one that is the correct fit by comparing one with the next one in the array to the number of units. If the unit quantity exceeds the </w:t>
+      </w:r>
+      <w:proofErr w:type="gramStart"/>
+      <w:r>
+        <w:t>limit</w:t>
+      </w:r>
+      <w:proofErr w:type="gramEnd"/>
+      <w:r>
+        <w:t xml:space="preserve"> then the highest is returned it also checks if there is only one option before </w:t>
+      </w:r>
+      <w:r>
+        <w:t xml:space="preserve">comparing values </w:t>
+      </w:r>
+      <w:r>
+        <w:t xml:space="preserve">and returns the one option if it applies. </w:t>
+      </w:r>
+    </w:p>
+    <w:p>
+      <w:pPr>
+        <w:pStyle w:val="Heading2"/>
+        <w:rPr>
+          <w:color w:val="000000" w:themeColor="text1"/>
+        </w:rPr>
+      </w:pPr>
+      <w:r>
+        <w:rPr>
+          <w:color w:val="000000" w:themeColor="text1"/>
+        </w:rPr>
+        <w:t>Get breakpoint function</w:t>
+      </w:r>
+    </w:p>
+    <w:p>
+      <w:r>
+        <w:drawing>
+          <wp:inline distT="0" distB="0" distL="0" distR="0" wp14:anchorId="390C7EDF" wp14:editId="3EDD04E0">
+            <wp:extent cx="5731510" cy="2710180"/>
+            <wp:effectExtent l="0" t="0" r="0" b="0"/>
+            <wp:docPr id="1026169900" name="Picture 1" descr="A screen shot of a computer program&#10;&#10;Description automatically generated"/>
+            <wp:cNvGraphicFramePr>
+              <a:graphicFrameLocks xmlns:a="http://schemas.openxmlformats.org/drawingml/2006/main" noChangeAspect="1"/>
+            </wp:cNvGraphicFramePr>
+            <a:graphic xmlns:a="http://schemas.openxmlformats.org/drawingml/2006/main">
+              <a:graphicData uri="http://schemas.openxmlformats.org/drawingml/2006/picture">
+                <pic:pic xmlns:pic="http://schemas.openxmlformats.org/drawingml/2006/picture">
+                  <pic:nvPicPr>
+                    <pic:cNvPr id="1026169900" name="Picture 1" descr="A screen shot of a computer program&#10;&#10;Description automatically generated"/>
+                    <pic:cNvPicPr/>
+                  </pic:nvPicPr>
+                  <pic:blipFill>
+                    <a:blip r:embed="rId11"/>
+                    <a:stretch>
+                      <a:fillRect/>
+                    </a:stretch>
+                  </pic:blipFill>
+                  <pic:spPr>
+                    <a:xfrm>
+                      <a:off x="0" y="0"/>
+                      <a:ext cx="5731510" cy="2710180"/>
+                    </a:xfrm>
+                    <a:prstGeom prst="rect">
+                      <a:avLst/>
+                    </a:prstGeom>
+                  </pic:spPr>
+                </pic:pic>
+              </a:graphicData>
+            </a:graphic>
+          </wp:inline>
+        </w:drawing>
+      </w:r>
+    </w:p>
+    <w:p/>
+    <w:p>
+      <w:pPr>
+        <w:pStyle w:val="ListParagraph"/>
+        <w:numPr>
+          <w:ilvl w:val="0"/>
+          <w:numId w:val="1"/>
+        </w:numPr>
+      </w:pPr>
+      <w:r>
+        <w:t xml:space="preserve">Checks to see what the package type options are if it uses bulk or cut tape and returns only the pricing breakpoint data for the specific option. </w:t>
+      </w:r>
+    </w:p>
+    <w:p>
+      <w:pPr>
+        <w:pStyle w:val="Heading2"/>
+        <w:rPr>
+          <w:color w:val="000000" w:themeColor="text1"/>
+        </w:rPr>
+      </w:pPr>
+      <w:r>
+        <w:rPr>
+          <w:color w:val="000000" w:themeColor="text1"/>
+        </w:rPr>
+        <w:t>Updated open file function</w:t>
+      </w:r>
+    </w:p>
+    <w:p/>
+    <w:p>
+      <w:r>
+        <w:drawing>
+          <wp:inline distT="0" distB="0" distL="0" distR="0" wp14:anchorId="78ED06C9" wp14:editId="420210EF">
+            <wp:extent cx="5731510" cy="3091180"/>
+            <wp:effectExtent l="0" t="0" r="0" b="0"/>
+            <wp:docPr id="1208399614" name="Picture 1" descr="A screen shot of a computer program&#10;&#10;Description automatically generated"/>
+            <wp:cNvGraphicFramePr>
+              <a:graphicFrameLocks xmlns:a="http://schemas.openxmlformats.org/drawingml/2006/main" noChangeAspect="1"/>
+            </wp:cNvGraphicFramePr>
+            <a:graphic xmlns:a="http://schemas.openxmlformats.org/drawingml/2006/main">
+              <a:graphicData uri="http://schemas.openxmlformats.org/drawingml/2006/picture">
+                <pic:pic xmlns:pic="http://schemas.openxmlformats.org/drawingml/2006/picture">
+                  <pic:nvPicPr>
+                    <pic:cNvPr id="1208399614" name="Picture 1" descr="A screen shot of a computer program&#10;&#10;Description automatically generated"/>
+                    <pic:cNvPicPr/>
+                  </pic:nvPicPr>
+                  <pic:blipFill>
+                    <a:blip r:embed="rId12"/>
+                    <a:stretch>
+                      <a:fillRect/>
+                    </a:stretch>
+                  </pic:blipFill>
+                  <pic:spPr>
+                    <a:xfrm>
+                      <a:off x="0" y="0"/>
+                      <a:ext cx="5731510" cy="3091180"/>
+                    </a:xfrm>
+                    <a:prstGeom prst="rect">
+                      <a:avLst/>
+                    </a:prstGeom>
+                  </pic:spPr>
+                </pic:pic>
+              </a:graphicData>
+            </a:graphic>
+          </wp:inline>
+        </w:drawing>
+      </w:r>
+    </w:p>
+    <w:p/>
+    <w:p>
+      <w:pPr>
+        <w:pStyle w:val="ListParagraph"/>
+        <w:numPr>
+          <w:ilvl w:val="0"/>
+          <w:numId w:val="1"/>
+        </w:numPr>
+      </w:pPr>
+      <w:r>
+        <w:t>Added a line to get the user input for the number of products to calculate</w:t>
+      </w:r>
+    </w:p>
+    <w:p/>
+    <w:p>
+      <w:r>
+        <w:lastRenderedPageBreak/>
+        <w:drawing>
+          <wp:inline distT="0" distB="0" distL="0" distR="0" wp14:anchorId="4E4FF5EB" wp14:editId="68CBB4D5">
+            <wp:extent cx="4880225" cy="2013526"/>
+            <wp:effectExtent l="0" t="0" r="0" b="6350"/>
+            <wp:docPr id="1426019631" name="Picture 1" descr="A screen shot of a computer program&#10;&#10;Description automatically generated"/>
+            <wp:cNvGraphicFramePr>
+              <a:graphicFrameLocks xmlns:a="http://schemas.openxmlformats.org/drawingml/2006/main" noChangeAspect="1"/>
+            </wp:cNvGraphicFramePr>
+            <a:graphic xmlns:a="http://schemas.openxmlformats.org/drawingml/2006/main">
+              <a:graphicData uri="http://schemas.openxmlformats.org/drawingml/2006/picture">
+                <pic:pic xmlns:pic="http://schemas.openxmlformats.org/drawingml/2006/picture">
+                  <pic:nvPicPr>
+                    <pic:cNvPr id="1426019631" name="Picture 1" descr="A screen shot of a computer program&#10;&#10;Description automatically generated"/>
+                    <pic:cNvPicPr/>
+                  </pic:nvPicPr>
+                  <pic:blipFill rotWithShape="1">
+                    <a:blip r:embed="rId13"/>
+                    <a:srcRect l="9021" r="21859"/>
+                    <a:stretch/>
+                  </pic:blipFill>
+                  <pic:spPr bwMode="auto">
+                    <a:xfrm>
+                      <a:off x="0" y="0"/>
+                      <a:ext cx="4885742" cy="2015802"/>
+                    </a:xfrm>
+                    <a:prstGeom prst="rect">
+                      <a:avLst/>
+                    </a:prstGeom>
+                    <a:ln>
+                      <a:noFill/>
+                    </a:ln>
+                    <a:extLst>
+                      <a:ext uri="{53640926-AAD7-44D8-BBD7-CCE9431645EC}">
+                        <a14:shadowObscured xmlns:a14="http://schemas.microsoft.com/office/drawing/2010/main"/>
+                      </a:ext>
+                    </a:extLst>
+                  </pic:spPr>
+                </pic:pic>
+              </a:graphicData>
+            </a:graphic>
+          </wp:inline>
+        </w:drawing>
+      </w:r>
+    </w:p>
+    <w:p/>
+    <w:p>
+      <w:pPr>
+        <w:pStyle w:val="ListParagraph"/>
+        <w:numPr>
+          <w:ilvl w:val="0"/>
+          <w:numId w:val="1"/>
+        </w:numPr>
+      </w:pPr>
+      <w:r>
+        <w:t xml:space="preserve">Inside of the loop for products found the multiple </w:t>
+      </w:r>
+      <w:proofErr w:type="gramStart"/>
+      <w:r>
+        <w:t>units</w:t>
+      </w:r>
+      <w:proofErr w:type="gramEnd"/>
+      <w:r>
+        <w:t xml:space="preserve"> function is called. It is then concatenated into a string with any necessary information to be displayed in the GUI</w:t>
+      </w:r>
+    </w:p>
+    <w:p>
+      <w:pPr>
+        <w:pStyle w:val="ListParagraph"/>
+        <w:numPr>
+          <w:ilvl w:val="0"/>
+          <w:numId w:val="1"/>
+        </w:numPr>
+      </w:pPr>
+      <w:r>
+        <w:t>Price rounded to two decimal places and added to the running total.</w:t>
+      </w:r>
+    </w:p>
+    <w:p>
+      <w:pPr>
+        <w:pStyle w:val="ListParagraph"/>
+      </w:pPr>
+    </w:p>
+    <w:p>
+      <w:r>
+        <w:drawing>
+          <wp:inline distT="0" distB="0" distL="0" distR="0" wp14:anchorId="74705580" wp14:editId="5E2B89A6">
+            <wp:extent cx="5731510" cy="748030"/>
+            <wp:effectExtent l="0" t="0" r="0" b="1270"/>
+            <wp:docPr id="234549394" name="Picture 1" descr="A screen shot of a computer code&#10;&#10;Description automatically generated"/>
+            <wp:cNvGraphicFramePr>
+              <a:graphicFrameLocks xmlns:a="http://schemas.openxmlformats.org/drawingml/2006/main" noChangeAspect="1"/>
+            </wp:cNvGraphicFramePr>
+            <a:graphic xmlns:a="http://schemas.openxmlformats.org/drawingml/2006/main">
+              <a:graphicData uri="http://schemas.openxmlformats.org/drawingml/2006/picture">
+                <pic:pic xmlns:pic="http://schemas.openxmlformats.org/drawingml/2006/picture">
+                  <pic:nvPicPr>
+                    <pic:cNvPr id="234549394" name="Picture 1" descr="A screen shot of a computer code&#10;&#10;Description automatically generated"/>
+                    <pic:cNvPicPr/>
+                  </pic:nvPicPr>
+                  <pic:blipFill>
+                    <a:blip r:embed="rId14"/>
+                    <a:stretch>
+                      <a:fillRect/>
+                    </a:stretch>
+                  </pic:blipFill>
+                  <pic:spPr>
+                    <a:xfrm>
+                      <a:off x="0" y="0"/>
+                      <a:ext cx="5731510" cy="748030"/>
+                    </a:xfrm>
+                    <a:prstGeom prst="rect">
+                      <a:avLst/>
+                    </a:prstGeom>
+                  </pic:spPr>
+                </pic:pic>
+              </a:graphicData>
+            </a:graphic>
+          </wp:inline>
+        </w:drawing>
+      </w:r>
+    </w:p>
+    <w:p/>
+    <w:p>
+      <w:pPr>
+        <w:pStyle w:val="ListParagraph"/>
+        <w:numPr>
+          <w:ilvl w:val="0"/>
+          <w:numId w:val="1"/>
+        </w:numPr>
+      </w:pPr>
+      <w:r>
+        <w:t xml:space="preserve">Responsible for displaying the total price and adding it to the textbox widget. </w:t>
+      </w:r>
+    </w:p>
+    <w:p/>
+    <w:p/>
     <w:sectPr>
       <w:pgSz w:w="11906" w:h="16838"/>
       <w:pgMar w:top="1440" w:right="1440" w:bottom="1440" w:left="1440" w:header="708" w:footer="708" w:gutter="0"/>
@@ -128,6 +811,241 @@
     </w:sectPr>
   </w:body>
 </w:document>
+</file>
+
+<file path=word/numbering.xml><?xml version="1.0" encoding="utf-8"?>
+<w:numbering xmlns:wpc="http://schemas.microsoft.com/office/word/2010/wordprocessingCanvas" xmlns:cx="http://schemas.microsoft.com/office/drawing/2014/chartex" xmlns:cx1="http://schemas.microsoft.com/office/drawing/2015/9/8/chartex" xmlns:cx2="http://schemas.microsoft.com/office/drawing/2015/10/21/chartex" xmlns:cx3="http://schemas.microsoft.com/office/drawing/2016/5/9/chartex" xmlns:cx4="http://schemas.microsoft.com/office/drawing/2016/5/10/chartex" xmlns:cx5="http://schemas.microsoft.com/office/drawing/2016/5/11/chartex" xmlns:cx6="http://schemas.microsoft.com/office/drawing/2016/5/12/chartex" xmlns:cx7="http://schemas.microsoft.com/office/drawing/2016/5/13/chartex" xmlns:cx8="http://schemas.microsoft.com/office/drawing/2016/5/14/chartex" xmlns:mc="http://schemas.openxmlformats.org/markup-compatibility/2006" xmlns:aink="http://schemas.microsoft.com/office/drawing/2016/ink" xmlns:am3d="http://schemas.microsoft.com/office/drawing/2017/model3d" xmlns:o="urn:schemas-microsoft-com:office:office" xmlns:oel="http://schemas.microsoft.com/office/2019/extlst" xmlns:r="http://schemas.openxmlformats.org/officeDocument/2006/relationships" xmlns:m="http://schemas.openxmlformats.org/officeDocument/2006/math" xmlns:v="urn:schemas-microsoft-com:vml" xmlns:wp14="http://schemas.microsoft.com/office/word/2010/wordprocessingDrawing" xmlns:wp="http://schemas.openxmlformats.org/drawingml/2006/wordprocessingDrawing" xmlns:w10="urn:schemas-microsoft-com:office:word" xmlns:w="http://schemas.openxmlformats.org/wordprocessingml/2006/main" xmlns:w14="http://schemas.microsoft.com/office/word/2010/wordml" xmlns:w15="http://schemas.microsoft.com/office/word/2012/wordml" xmlns:w16cex="http://schemas.microsoft.com/office/word/2018/wordml/cex" xmlns:w16cid="http://schemas.microsoft.com/office/word/2016/wordml/cid" xmlns:w16="http://schemas.microsoft.com/office/word/2018/wordml" xmlns:w16sdtdh="http://schemas.microsoft.com/office/word/2020/wordml/sdtdatahash" xmlns:w16se="http://schemas.microsoft.com/office/word/2015/wordml/symex" xmlns:wpg="http://schemas.microsoft.com/office/word/2010/wordprocessingGroup" xmlns:wpi="http://schemas.microsoft.com/office/word/2010/wordprocessingInk" xmlns:wne="http://schemas.microsoft.com/office/word/2006/wordml" xmlns:wps="http://schemas.microsoft.com/office/word/2010/wordprocessingShape" mc:Ignorable="w14 w15 w16se w16cid w16 w16cex w16sdtdh wp14">
+  <w:abstractNum w:abstractNumId="0" w15:restartNumberingAfterBreak="0">
+    <w:nsid w:val="22612703"/>
+    <w:multiLevelType w:val="hybridMultilevel"/>
+    <w:tmpl w:val="5A18DE6E"/>
+    <w:lvl w:ilvl="0" w:tplc="5DE44E46">
+      <w:numFmt w:val="bullet"/>
+      <w:lvlText w:val="-"/>
+      <w:lvlJc w:val="left"/>
+      <w:pPr>
+        <w:ind w:left="720" w:hanging="360"/>
+      </w:pPr>
+      <w:rPr>
+        <w:rFonts w:ascii="Aptos" w:eastAsiaTheme="minorHAnsi" w:hAnsi="Aptos" w:cstheme="minorBidi" w:hint="default"/>
+      </w:rPr>
+    </w:lvl>
+    <w:lvl w:ilvl="1" w:tplc="08090003" w:tentative="1">
+      <w:start w:val="1"/>
+      <w:numFmt w:val="bullet"/>
+      <w:lvlText w:val="o"/>
+      <w:lvlJc w:val="left"/>
+      <w:pPr>
+        <w:ind w:left="1440" w:hanging="360"/>
+      </w:pPr>
+      <w:rPr>
+        <w:rFonts w:ascii="Courier New" w:hAnsi="Courier New" w:cs="Courier New" w:hint="default"/>
+      </w:rPr>
+    </w:lvl>
+    <w:lvl w:ilvl="2" w:tplc="08090005" w:tentative="1">
+      <w:start w:val="1"/>
+      <w:numFmt w:val="bullet"/>
+      <w:lvlText w:val=""/>
+      <w:lvlJc w:val="left"/>
+      <w:pPr>
+        <w:ind w:left="2160" w:hanging="360"/>
+      </w:pPr>
+      <w:rPr>
+        <w:rFonts w:ascii="Wingdings" w:hAnsi="Wingdings" w:hint="default"/>
+      </w:rPr>
+    </w:lvl>
+    <w:lvl w:ilvl="3" w:tplc="08090001" w:tentative="1">
+      <w:start w:val="1"/>
+      <w:numFmt w:val="bullet"/>
+      <w:lvlText w:val=""/>
+      <w:lvlJc w:val="left"/>
+      <w:pPr>
+        <w:ind w:left="2880" w:hanging="360"/>
+      </w:pPr>
+      <w:rPr>
+        <w:rFonts w:ascii="Symbol" w:hAnsi="Symbol" w:hint="default"/>
+      </w:rPr>
+    </w:lvl>
+    <w:lvl w:ilvl="4" w:tplc="08090003" w:tentative="1">
+      <w:start w:val="1"/>
+      <w:numFmt w:val="bullet"/>
+      <w:lvlText w:val="o"/>
+      <w:lvlJc w:val="left"/>
+      <w:pPr>
+        <w:ind w:left="3600" w:hanging="360"/>
+      </w:pPr>
+      <w:rPr>
+        <w:rFonts w:ascii="Courier New" w:hAnsi="Courier New" w:cs="Courier New" w:hint="default"/>
+      </w:rPr>
+    </w:lvl>
+    <w:lvl w:ilvl="5" w:tplc="08090005" w:tentative="1">
+      <w:start w:val="1"/>
+      <w:numFmt w:val="bullet"/>
+      <w:lvlText w:val=""/>
+      <w:lvlJc w:val="left"/>
+      <w:pPr>
+        <w:ind w:left="4320" w:hanging="360"/>
+      </w:pPr>
+      <w:rPr>
+        <w:rFonts w:ascii="Wingdings" w:hAnsi="Wingdings" w:hint="default"/>
+      </w:rPr>
+    </w:lvl>
+    <w:lvl w:ilvl="6" w:tplc="08090001" w:tentative="1">
+      <w:start w:val="1"/>
+      <w:numFmt w:val="bullet"/>
+      <w:lvlText w:val=""/>
+      <w:lvlJc w:val="left"/>
+      <w:pPr>
+        <w:ind w:left="5040" w:hanging="360"/>
+      </w:pPr>
+      <w:rPr>
+        <w:rFonts w:ascii="Symbol" w:hAnsi="Symbol" w:hint="default"/>
+      </w:rPr>
+    </w:lvl>
+    <w:lvl w:ilvl="7" w:tplc="08090003" w:tentative="1">
+      <w:start w:val="1"/>
+      <w:numFmt w:val="bullet"/>
+      <w:lvlText w:val="o"/>
+      <w:lvlJc w:val="left"/>
+      <w:pPr>
+        <w:ind w:left="5760" w:hanging="360"/>
+      </w:pPr>
+      <w:rPr>
+        <w:rFonts w:ascii="Courier New" w:hAnsi="Courier New" w:cs="Courier New" w:hint="default"/>
+      </w:rPr>
+    </w:lvl>
+    <w:lvl w:ilvl="8" w:tplc="08090005" w:tentative="1">
+      <w:start w:val="1"/>
+      <w:numFmt w:val="bullet"/>
+      <w:lvlText w:val=""/>
+      <w:lvlJc w:val="left"/>
+      <w:pPr>
+        <w:ind w:left="6480" w:hanging="360"/>
+      </w:pPr>
+      <w:rPr>
+        <w:rFonts w:ascii="Wingdings" w:hAnsi="Wingdings" w:hint="default"/>
+      </w:rPr>
+    </w:lvl>
+  </w:abstractNum>
+  <w:abstractNum w:abstractNumId="1" w15:restartNumberingAfterBreak="0">
+    <w:nsid w:val="2BB04987"/>
+    <w:multiLevelType w:val="hybridMultilevel"/>
+    <w:tmpl w:val="6D4467F2"/>
+    <w:lvl w:ilvl="0" w:tplc="5F603C58">
+      <w:numFmt w:val="bullet"/>
+      <w:lvlText w:val="-"/>
+      <w:lvlJc w:val="left"/>
+      <w:pPr>
+        <w:ind w:left="720" w:hanging="360"/>
+      </w:pPr>
+      <w:rPr>
+        <w:rFonts w:ascii="Aptos" w:eastAsiaTheme="minorHAnsi" w:hAnsi="Aptos" w:cstheme="minorBidi" w:hint="default"/>
+      </w:rPr>
+    </w:lvl>
+    <w:lvl w:ilvl="1" w:tplc="08090003" w:tentative="1">
+      <w:start w:val="1"/>
+      <w:numFmt w:val="bullet"/>
+      <w:lvlText w:val="o"/>
+      <w:lvlJc w:val="left"/>
+      <w:pPr>
+        <w:ind w:left="1440" w:hanging="360"/>
+      </w:pPr>
+      <w:rPr>
+        <w:rFonts w:ascii="Courier New" w:hAnsi="Courier New" w:cs="Courier New" w:hint="default"/>
+      </w:rPr>
+    </w:lvl>
+    <w:lvl w:ilvl="2" w:tplc="08090005" w:tentative="1">
+      <w:start w:val="1"/>
+      <w:numFmt w:val="bullet"/>
+      <w:lvlText w:val=""/>
+      <w:lvlJc w:val="left"/>
+      <w:pPr>
+        <w:ind w:left="2160" w:hanging="360"/>
+      </w:pPr>
+      <w:rPr>
+        <w:rFonts w:ascii="Wingdings" w:hAnsi="Wingdings" w:hint="default"/>
+      </w:rPr>
+    </w:lvl>
+    <w:lvl w:ilvl="3" w:tplc="08090001" w:tentative="1">
+      <w:start w:val="1"/>
+      <w:numFmt w:val="bullet"/>
+      <w:lvlText w:val=""/>
+      <w:lvlJc w:val="left"/>
+      <w:pPr>
+        <w:ind w:left="2880" w:hanging="360"/>
+      </w:pPr>
+      <w:rPr>
+        <w:rFonts w:ascii="Symbol" w:hAnsi="Symbol" w:hint="default"/>
+      </w:rPr>
+    </w:lvl>
+    <w:lvl w:ilvl="4" w:tplc="08090003" w:tentative="1">
+      <w:start w:val="1"/>
+      <w:numFmt w:val="bullet"/>
+      <w:lvlText w:val="o"/>
+      <w:lvlJc w:val="left"/>
+      <w:pPr>
+        <w:ind w:left="3600" w:hanging="360"/>
+      </w:pPr>
+      <w:rPr>
+        <w:rFonts w:ascii="Courier New" w:hAnsi="Courier New" w:cs="Courier New" w:hint="default"/>
+      </w:rPr>
+    </w:lvl>
+    <w:lvl w:ilvl="5" w:tplc="08090005" w:tentative="1">
+      <w:start w:val="1"/>
+      <w:numFmt w:val="bullet"/>
+      <w:lvlText w:val=""/>
+      <w:lvlJc w:val="left"/>
+      <w:pPr>
+        <w:ind w:left="4320" w:hanging="360"/>
+      </w:pPr>
+      <w:rPr>
+        <w:rFonts w:ascii="Wingdings" w:hAnsi="Wingdings" w:hint="default"/>
+      </w:rPr>
+    </w:lvl>
+    <w:lvl w:ilvl="6" w:tplc="08090001" w:tentative="1">
+      <w:start w:val="1"/>
+      <w:numFmt w:val="bullet"/>
+      <w:lvlText w:val=""/>
+      <w:lvlJc w:val="left"/>
+      <w:pPr>
+        <w:ind w:left="5040" w:hanging="360"/>
+      </w:pPr>
+      <w:rPr>
+        <w:rFonts w:ascii="Symbol" w:hAnsi="Symbol" w:hint="default"/>
+      </w:rPr>
+    </w:lvl>
+    <w:lvl w:ilvl="7" w:tplc="08090003" w:tentative="1">
+      <w:start w:val="1"/>
+      <w:numFmt w:val="bullet"/>
+      <w:lvlText w:val="o"/>
+      <w:lvlJc w:val="left"/>
+      <w:pPr>
+        <w:ind w:left="5760" w:hanging="360"/>
+      </w:pPr>
+      <w:rPr>
+        <w:rFonts w:ascii="Courier New" w:hAnsi="Courier New" w:cs="Courier New" w:hint="default"/>
+      </w:rPr>
+    </w:lvl>
+    <w:lvl w:ilvl="8" w:tplc="08090005" w:tentative="1">
+      <w:start w:val="1"/>
+      <w:numFmt w:val="bullet"/>
+      <w:lvlText w:val=""/>
+      <w:lvlJc w:val="left"/>
+      <w:pPr>
+        <w:ind w:left="6480" w:hanging="360"/>
+      </w:pPr>
+      <w:rPr>
+        <w:rFonts w:ascii="Wingdings" w:hAnsi="Wingdings" w:hint="default"/>
+      </w:rPr>
+    </w:lvl>
+  </w:abstractNum>
+  <w:num w:numId="1" w16cid:durableId="488595162">
+    <w:abstractNumId w:val="0"/>
+  </w:num>
+  <w:num w:numId="2" w16cid:durableId="1611549388">
+    <w:abstractNumId w:val="1"/>
+  </w:num>
+</w:numbering>
 </file>
 
 <file path=word/styles.xml><?xml version="1.0" encoding="utf-8"?>

</xml_diff>